<commit_message>
feat: Implement document request management, analytics, and general document controllers, including a new rehabilitation certificate template.
</commit_message>
<xml_diff>
--- a/public/Certificates and Dashboard (Culiat)/Certificate for Rehab.docx
+++ b/public/Certificates and Dashboard (Culiat)/Certificate for Rehab.docx
@@ -1,10 +1,10 @@
 
 <file path=word/document.xml><?xml version="1.0" encoding="utf-8"?>
-<w:document xmlns:mc="http://schemas.openxmlformats.org/markup-compatibility/2006" xmlns:ve="http://schemas.openxmlformats.org/markup-compatibility/2006" xmlns:o="urn:schemas-microsoft-com:office:office" xmlns:r="http://schemas.openxmlformats.org/officeDocument/2006/relationships" xmlns:m="http://schemas.openxmlformats.org/officeDocument/2006/math" xmlns:v="urn:schemas-microsoft-com:vml" xmlns:wp="http://schemas.openxmlformats.org/drawingml/2006/wordprocessingDrawing" xmlns:w10="urn:schemas-microsoft-com:office:word" xmlns:w="http://schemas.openxmlformats.org/wordprocessingml/2006/main" xmlns:wne="http://schemas.microsoft.com/office/word/2006/wordml" xmlns:a="http://schemas.openxmlformats.org/drawingml/2006/main" xmlns:pic="http://schemas.openxmlformats.org/drawingml/2006/picture" xmlns:wpg="http://schemas.microsoft.com/office/word/2010/wordprocessingGroup" xmlns:wps="http://schemas.microsoft.com/office/word/2010/wordprocessingShape" xmlns:w14="http://schemas.microsoft.com/office/word/2010/wordml" mc:Ignorable="w14" xml:space="preserve">
+<w:document xmlns:wpc="http://schemas.microsoft.com/office/word/2010/wordprocessingCanvas" xmlns:mc="http://schemas.openxmlformats.org/markup-compatibility/2006" xmlns:o="urn:schemas-microsoft-com:office:office" xmlns:r="http://schemas.openxmlformats.org/officeDocument/2006/relationships" xmlns:m="http://schemas.openxmlformats.org/officeDocument/2006/math" xmlns:v="urn:schemas-microsoft-com:vml" xmlns:wp14="http://schemas.microsoft.com/office/word/2010/wordprocessingDrawing" xmlns:wp="http://schemas.openxmlformats.org/drawingml/2006/wordprocessingDrawing" xmlns:w="http://schemas.openxmlformats.org/wordprocessingml/2006/main" xmlns:w14="http://schemas.microsoft.com/office/word/2010/wordml" xmlns:w10="urn:schemas-microsoft-com:office:word" xmlns:w15="http://schemas.microsoft.com/office/word/2012/wordml" xmlns:wpg="http://schemas.microsoft.com/office/word/2010/wordprocessingGroup" xmlns:wpi="http://schemas.microsoft.com/office/word/2010/wordprocessingInk" xmlns:wne="http://schemas.microsoft.com/office/word/2006/wordml" xmlns:wps="http://schemas.microsoft.com/office/word/2010/wordprocessingShape" xmlns:wpsCustomData="http://www.wps.cn/officeDocument/2013/wpsCustomData" mc:Ignorable="w14 w15 wp14">
   <w:body>
     <w:p>
       <w:pPr>
-        <w:pStyle w:val="BodyText"/>
+        <w:pStyle w:val="4"/>
         <w:rPr>
           <w:sz w:val="46"/>
         </w:rPr>
@@ -12,7 +12,7 @@
     </w:p>
     <w:p>
       <w:pPr>
-        <w:pStyle w:val="BodyText"/>
+        <w:pStyle w:val="4"/>
         <w:spacing w:before="98"/>
         <w:rPr>
           <w:sz w:val="46"/>
@@ -21,7 +21,7 @@
     </w:p>
     <w:p>
       <w:pPr>
-        <w:pStyle w:val="Title"/>
+        <w:pStyle w:val="5"/>
       </w:pPr>
       <w:r>
         <w:rPr>
@@ -32,7 +32,7 @@
     </w:p>
     <w:p>
       <w:pPr>
-        <w:pStyle w:val="BodyText"/>
+        <w:pStyle w:val="4"/>
         <w:spacing w:before="55"/>
         <w:rPr>
           <w:b/>
@@ -64,7 +64,7 @@
           <w:spacing w:val="-12"/>
           <w:sz w:val="26"/>
         </w:rPr>
-        <w:t> </w:t>
+        <w:t xml:space="preserve"> </w:t>
       </w:r>
       <w:r>
         <w:rPr>
@@ -80,7 +80,7 @@
           <w:spacing w:val="-11"/>
           <w:sz w:val="26"/>
         </w:rPr>
-        <w:t> </w:t>
+        <w:t xml:space="preserve"> </w:t>
       </w:r>
       <w:r>
         <w:rPr>
@@ -96,7 +96,7 @@
           <w:spacing w:val="-12"/>
           <w:sz w:val="26"/>
         </w:rPr>
-        <w:t> </w:t>
+        <w:t xml:space="preserve"> </w:t>
       </w:r>
       <w:r>
         <w:rPr>
@@ -112,7 +112,7 @@
           <w:spacing w:val="-14"/>
           <w:sz w:val="26"/>
         </w:rPr>
-        <w:t> </w:t>
+        <w:t xml:space="preserve"> </w:t>
       </w:r>
       <w:r>
         <w:rPr>
@@ -125,7 +125,7 @@
     </w:p>
     <w:p>
       <w:pPr>
-        <w:pStyle w:val="BodyText"/>
+        <w:pStyle w:val="4"/>
         <w:spacing w:before="54"/>
         <w:rPr>
           <w:b/>
@@ -135,266 +135,306 @@
     </w:p>
     <w:p>
       <w:pPr>
-        <w:pStyle w:val="BodyText"/>
+        <w:pStyle w:val="4"/>
         <w:spacing w:line="247" w:lineRule="auto"/>
         <w:ind w:left="2143" w:right="33" w:firstLine="360"/>
         <w:jc w:val="both"/>
       </w:pPr>
       <w:r>
-        <w:rPr/>
         <w:t>This</w:t>
       </w:r>
       <w:r>
         <w:rPr>
           <w:spacing w:val="-1"/>
         </w:rPr>
-        <w:t> </w:t>
-      </w:r>
-      <w:r>
-        <w:rPr/>
+        <w:t xml:space="preserve"> </w:t>
+      </w:r>
+      <w:r>
         <w:t>is to certify</w:t>
       </w:r>
       <w:r>
         <w:rPr>
           <w:spacing w:val="-1"/>
         </w:rPr>
-        <w:t> </w:t>
-      </w:r>
-      <w:r>
-        <w:rPr/>
-        <w:t>that </w:t>
-      </w:r>
-      <w:r>
-        <w:rPr>
-          <w:b/>
-        </w:rPr>
-        <w:t>MS. MILAGROS B. LEAL</w:t>
-      </w:r>
-      <w:r>
-        <w:rPr/>
-        <w:t>, Filipino, of legal age, with postal address at 235 Purok 3-A, Luzon Avenue, Barangay Culiat, Quezon City, is a bona fide resident of this barangay.</w:t>
-      </w:r>
-    </w:p>
-    <w:p>
-      <w:pPr>
-        <w:pStyle w:val="BodyText"/>
+        <w:t xml:space="preserve"> </w:t>
+      </w:r>
+      <w:r>
+        <w:t xml:space="preserve">that </w:t>
+      </w:r>
+      <w:r>
+        <w:rPr>
+          <w:rFonts w:hint="default"/>
+          <w:b/>
+          <w:bCs/>
+          <w:lang w:val="en-US"/>
+        </w:rPr>
+        <w:t>{salutation}</w:t>
+      </w:r>
+      <w:r>
+        <w:rPr>
+          <w:b/>
+        </w:rPr>
+        <w:t xml:space="preserve"> </w:t>
+      </w:r>
+      <w:r>
+        <w:rPr>
+          <w:rFonts w:hint="default"/>
+          <w:b/>
+          <w:lang w:val="en-US"/>
+        </w:rPr>
+        <w:t>{full_name}</w:t>
+      </w:r>
+      <w:r>
+        <w:t xml:space="preserve">, Filipino, of legal age, with postal address at </w:t>
+      </w:r>
+      <w:r>
+        <w:rPr>
+          <w:rFonts w:hint="default"/>
+          <w:b/>
+          <w:bCs/>
+          <w:lang w:val="en-US"/>
+        </w:rPr>
+        <w:t xml:space="preserve">{full_address}, </w:t>
+      </w:r>
+      <w:r>
+        <w:rPr>
+          <w:b/>
+          <w:bCs/>
+        </w:rPr>
+        <w:t>Barangay Culiat, Quezon City</w:t>
+      </w:r>
+      <w:r>
+        <w:t>, is a bona fide resident of this barangay.</w:t>
+      </w:r>
+      <w:bookmarkStart w:id="0" w:name="_GoBack"/>
+      <w:bookmarkEnd w:id="0"/>
+    </w:p>
+    <w:p>
+      <w:pPr>
+        <w:pStyle w:val="4"/>
         <w:spacing w:before="67"/>
       </w:pPr>
     </w:p>
     <w:p>
       <w:pPr>
-        <w:pStyle w:val="BodyText"/>
+        <w:pStyle w:val="4"/>
         <w:spacing w:line="249" w:lineRule="auto"/>
         <w:ind w:left="2143" w:right="40" w:firstLine="360"/>
         <w:jc w:val="both"/>
       </w:pPr>
       <w:r>
-        <w:rPr/>
         <w:t>This</w:t>
       </w:r>
       <w:r>
         <w:rPr>
           <w:spacing w:val="-14"/>
         </w:rPr>
-        <w:t> </w:t>
-      </w:r>
-      <w:r>
-        <w:rPr/>
+        <w:t xml:space="preserve"> </w:t>
+      </w:r>
+      <w:r>
         <w:t>further</w:t>
       </w:r>
       <w:r>
         <w:rPr>
           <w:spacing w:val="-3"/>
         </w:rPr>
-        <w:t> </w:t>
-      </w:r>
-      <w:r>
-        <w:rPr/>
+        <w:t xml:space="preserve"> </w:t>
+      </w:r>
+      <w:r>
         <w:t>certifies</w:t>
       </w:r>
       <w:r>
         <w:rPr>
           <w:spacing w:val="-4"/>
         </w:rPr>
-        <w:t> </w:t>
-      </w:r>
-      <w:r>
-        <w:rPr/>
+        <w:t xml:space="preserve"> </w:t>
+      </w:r>
+      <w:r>
         <w:t>that</w:t>
       </w:r>
       <w:r>
         <w:rPr>
           <w:spacing w:val="-4"/>
         </w:rPr>
-        <w:t> </w:t>
-      </w:r>
-      <w:r>
-        <w:rPr/>
+        <w:t xml:space="preserve"> </w:t>
+      </w:r>
+      <w:r>
         <w:t>the</w:t>
       </w:r>
       <w:r>
         <w:rPr>
           <w:spacing w:val="-6"/>
         </w:rPr>
-        <w:t> </w:t>
-      </w:r>
-      <w:r>
-        <w:rPr/>
+        <w:t xml:space="preserve"> </w:t>
+      </w:r>
+      <w:r>
         <w:t>above-said</w:t>
       </w:r>
       <w:r>
         <w:rPr>
           <w:spacing w:val="-2"/>
         </w:rPr>
-        <w:t> </w:t>
-      </w:r>
-      <w:r>
-        <w:rPr/>
+        <w:t xml:space="preserve"> </w:t>
+      </w:r>
+      <w:r>
         <w:t>person</w:t>
       </w:r>
       <w:r>
         <w:rPr>
           <w:spacing w:val="-7"/>
         </w:rPr>
-        <w:t> </w:t>
-      </w:r>
-      <w:r>
-        <w:rPr/>
+        <w:t xml:space="preserve"> </w:t>
+      </w:r>
+      <w:r>
         <w:t>is</w:t>
       </w:r>
       <w:r>
         <w:rPr>
           <w:spacing w:val="-12"/>
         </w:rPr>
-        <w:t> </w:t>
-      </w:r>
-      <w:r>
-        <w:rPr/>
+        <w:t xml:space="preserve"> </w:t>
+      </w:r>
+      <w:r>
         <w:t>requesting</w:t>
       </w:r>
       <w:r>
         <w:rPr>
           <w:spacing w:val="-7"/>
         </w:rPr>
-        <w:t> </w:t>
-      </w:r>
-      <w:r>
-        <w:rPr/>
+        <w:t xml:space="preserve"> </w:t>
+      </w:r>
+      <w:r>
         <w:t>the</w:t>
       </w:r>
       <w:r>
         <w:rPr>
           <w:spacing w:val="-6"/>
         </w:rPr>
-        <w:t> </w:t>
-      </w:r>
-      <w:r>
-        <w:rPr/>
+        <w:t xml:space="preserve"> </w:t>
+      </w:r>
+      <w:r>
         <w:t>assistance of your</w:t>
       </w:r>
       <w:r>
         <w:rPr>
           <w:spacing w:val="-3"/>
         </w:rPr>
-        <w:t> </w:t>
-      </w:r>
-      <w:r>
-        <w:rPr/>
+        <w:t xml:space="preserve"> </w:t>
+      </w:r>
+      <w:r>
         <w:t>good</w:t>
       </w:r>
       <w:r>
         <w:rPr>
           <w:spacing w:val="-3"/>
         </w:rPr>
-        <w:t> </w:t>
-      </w:r>
-      <w:r>
-        <w:rPr/>
+        <w:t xml:space="preserve"> </w:t>
+      </w:r>
+      <w:r>
         <w:t>office</w:t>
       </w:r>
       <w:r>
         <w:rPr>
           <w:spacing w:val="-3"/>
         </w:rPr>
-        <w:t> </w:t>
-      </w:r>
-      <w:r>
-        <w:rPr/>
+        <w:t xml:space="preserve"> </w:t>
+      </w:r>
+      <w:r>
         <w:t>in</w:t>
       </w:r>
       <w:r>
         <w:rPr>
           <w:spacing w:val="-3"/>
         </w:rPr>
-        <w:t> </w:t>
-      </w:r>
-      <w:r>
-        <w:rPr/>
+        <w:t xml:space="preserve"> </w:t>
+      </w:r>
+      <w:r>
         <w:t>the</w:t>
       </w:r>
       <w:r>
         <w:rPr>
           <w:spacing w:val="-3"/>
         </w:rPr>
-        <w:t> </w:t>
-      </w:r>
-      <w:r>
-        <w:rPr/>
+        <w:t xml:space="preserve"> </w:t>
+      </w:r>
+      <w:r>
         <w:t>rehabilitation</w:t>
       </w:r>
       <w:r>
         <w:rPr>
           <w:spacing w:val="-1"/>
         </w:rPr>
-        <w:t> </w:t>
-      </w:r>
-      <w:r>
-        <w:rPr/>
+        <w:t xml:space="preserve"> </w:t>
+      </w:r>
+      <w:r>
         <w:t>of his/her</w:t>
       </w:r>
       <w:r>
         <w:rPr>
           <w:spacing w:val="-2"/>
         </w:rPr>
-        <w:t> </w:t>
-      </w:r>
-      <w:r>
-        <w:rPr/>
-        <w:t>son, </w:t>
-      </w:r>
-      <w:r>
-        <w:rPr>
-          <w:b/>
-        </w:rPr>
-        <w:t>GILBERT</w:t>
-      </w:r>
-      <w:r>
-        <w:rPr>
-          <w:b/>
-          <w:spacing w:val="-6"/>
-        </w:rPr>
-        <w:t> </w:t>
-      </w:r>
-      <w:r>
-        <w:rPr>
-          <w:b/>
-        </w:rPr>
-        <w:t>BENGCO LEAL, </w:t>
-      </w:r>
-      <w:r>
-        <w:rPr/>
-        <w:t>43 years old, born on April 21, 1978, who is under the influence of drugs and belongs to the indigent families living in this barangay.</w:t>
-      </w:r>
-    </w:p>
-    <w:p>
-      <w:pPr>
-        <w:pStyle w:val="BodyText"/>
+        <w:t xml:space="preserve"> </w:t>
+      </w:r>
+      <w:r>
+        <w:rPr>
+          <w:rFonts w:hint="default"/>
+          <w:spacing w:val="-2"/>
+          <w:lang w:val="en-US"/>
+        </w:rPr>
+        <w:t>{beneficiary_relationship}</w:t>
+      </w:r>
+      <w:r>
+        <w:t xml:space="preserve">, </w:t>
+      </w:r>
+      <w:r>
+        <w:rPr>
+          <w:rFonts w:hint="default"/>
+          <w:b/>
+          <w:bCs/>
+          <w:lang w:val="en-US"/>
+        </w:rPr>
+        <w:t>{beneficiary_name}</w:t>
+      </w:r>
+      <w:r>
+        <w:rPr>
+          <w:b/>
+        </w:rPr>
+        <w:t xml:space="preserve">, </w:t>
+      </w:r>
+      <w:r>
+        <w:rPr>
+          <w:rFonts w:hint="default"/>
+          <w:b w:val="0"/>
+          <w:bCs/>
+          <w:lang w:val="en-US"/>
+        </w:rPr>
+        <w:t>{beneficiary_age}</w:t>
+      </w:r>
+      <w:r>
+        <w:t xml:space="preserve">, born on </w:t>
+      </w:r>
+      <w:r>
+        <w:rPr>
+          <w:rFonts w:hint="default"/>
+          <w:b w:val="0"/>
+          <w:bCs w:val="0"/>
+          <w:lang w:val="en-US"/>
+        </w:rPr>
+        <w:t>{beneficiary_date_of_birth}</w:t>
+      </w:r>
+      <w:r>
+        <w:t>, who is under the influence of drugs and belongs to the indigent families living in this barangay.</w:t>
+      </w:r>
+    </w:p>
+    <w:p>
+      <w:pPr>
+        <w:pStyle w:val="4"/>
         <w:spacing w:before="71"/>
       </w:pPr>
     </w:p>
     <w:p>
       <w:pPr>
-        <w:spacing w:line="249" w:lineRule="auto" w:before="0"/>
+        <w:spacing w:before="0" w:line="249" w:lineRule="auto"/>
         <w:ind w:left="2143" w:right="38" w:firstLine="360"/>
         <w:jc w:val="both"/>
         <w:rPr>
@@ -405,14 +445,16 @@
         <w:rPr>
           <w:sz w:val="24"/>
         </w:rPr>
-        <w:t>This certification is issued upon the request of </w:t>
-      </w:r>
-      <w:r>
-        <w:rPr>
+        <w:t xml:space="preserve">This certification is issued upon the request of </w:t>
+      </w:r>
+      <w:r>
+        <w:rPr>
+          <w:rFonts w:hint="default"/>
           <w:b/>
           <w:sz w:val="24"/>
-        </w:rPr>
-        <w:t>MS. MILAGROS B. LEAL</w:t>
+          <w:lang w:val="en-US"/>
+        </w:rPr>
+        <w:t>{salutation} {full_name}</w:t>
       </w:r>
       <w:r>
         <w:rPr>
@@ -420,20 +462,23 @@
           <w:spacing w:val="-1"/>
           <w:sz w:val="24"/>
         </w:rPr>
-        <w:t> </w:t>
+        <w:t xml:space="preserve"> </w:t>
       </w:r>
       <w:r>
         <w:rPr>
           <w:sz w:val="24"/>
         </w:rPr>
-        <w:t>for </w:t>
-      </w:r>
-      <w:r>
-        <w:rPr>
-          <w:b/>
+        <w:t>for</w:t>
+      </w:r>
+      <w:r>
+        <w:rPr>
+          <w:rFonts w:hint="default"/>
+          <w:b/>
+          <w:bCs/>
           <w:sz w:val="24"/>
-        </w:rPr>
-        <w:t>Rehabilitation Requirements</w:t>
+          <w:lang w:val="en-US"/>
+        </w:rPr>
+        <w:t xml:space="preserve"> {purpose_of_request}</w:t>
       </w:r>
       <w:r>
         <w:rPr>
@@ -444,13 +489,13 @@
     </w:p>
     <w:p>
       <w:pPr>
-        <w:pStyle w:val="BodyText"/>
+        <w:pStyle w:val="4"/>
         <w:spacing w:before="83"/>
       </w:pPr>
     </w:p>
     <w:p>
       <w:pPr>
-        <w:spacing w:line="252" w:lineRule="auto" w:before="1"/>
+        <w:spacing w:before="1" w:line="252" w:lineRule="auto"/>
         <w:ind w:left="2143" w:right="48" w:firstLine="360"/>
         <w:jc w:val="both"/>
         <w:rPr>
@@ -461,14 +506,16 @@
         <w:rPr>
           <w:sz w:val="24"/>
         </w:rPr>
-        <w:t>Issued this </w:t>
-      </w:r>
-      <w:r>
-        <w:rPr>
+        <w:t xml:space="preserve">Issued this </w:t>
+      </w:r>
+      <w:r>
+        <w:rPr>
+          <w:rFonts w:hint="default"/>
           <w:b/>
           <w:sz w:val="24"/>
-        </w:rPr>
-        <w:t>28th day of June 2021</w:t>
+          <w:lang w:val="en-US"/>
+        </w:rPr>
+        <w:t>{issue_date}</w:t>
       </w:r>
       <w:r>
         <w:rPr>
@@ -476,7 +523,7 @@
           <w:spacing w:val="40"/>
           <w:sz w:val="24"/>
         </w:rPr>
-        <w:t> </w:t>
+        <w:t xml:space="preserve"> </w:t>
       </w:r>
       <w:r>
         <w:rPr>
@@ -488,78 +535,369 @@
     <w:sectPr>
       <w:type w:val="continuous"/>
       <w:pgSz w:w="12240" w:h="15840"/>
-      <w:pgMar w:top="1820" w:bottom="280" w:left="1800" w:right="720"/>
+      <w:pgMar w:top="1820" w:right="720" w:bottom="280" w:left="1800" w:header="720" w:footer="720" w:gutter="0"/>
+      <w:cols w:space="720" w:num="1"/>
     </w:sectPr>
   </w:body>
 </w:document>
 </file>
 
+<file path=word/endnotes.xml><?xml version="1.0" encoding="utf-8"?>
+<w:endnotes xmlns:wpc="http://schemas.microsoft.com/office/word/2010/wordprocessingCanvas" xmlns:mc="http://schemas.openxmlformats.org/markup-compatibility/2006" xmlns:o="urn:schemas-microsoft-com:office:office" xmlns:r="http://schemas.openxmlformats.org/officeDocument/2006/relationships" xmlns:m="http://schemas.openxmlformats.org/officeDocument/2006/math" xmlns:v="urn:schemas-microsoft-com:vml" xmlns:wp14="http://schemas.microsoft.com/office/word/2010/wordprocessingDrawing" xmlns:wp="http://schemas.openxmlformats.org/drawingml/2006/wordprocessingDrawing" xmlns:w="http://schemas.openxmlformats.org/wordprocessingml/2006/main" xmlns:w14="http://schemas.microsoft.com/office/word/2010/wordml" xmlns:w15="http://schemas.microsoft.com/office/word/2012/wordml" xmlns:w10="urn:schemas-microsoft-com:office:word" xmlns:wpg="http://schemas.microsoft.com/office/word/2010/wordprocessingGroup" xmlns:wpi="http://schemas.microsoft.com/office/word/2010/wordprocessingInk" xmlns:wne="http://schemas.microsoft.com/office/word/2006/wordml" xmlns:wps="http://schemas.microsoft.com/office/word/2010/wordprocessingShape" xmlns:wpsCustomData="http://www.wps.cn/officeDocument/2013/wpsCustomData" mc:Ignorable="w14 w15 wp14">
+  <w:endnote w:type="separator" w:id="0">
+    <w:p>
+      <w:pPr>
+        <w:spacing w:line="240" w:lineRule="auto"/>
+      </w:pPr>
+      <w:r>
+        <w:separator/>
+      </w:r>
+    </w:p>
+  </w:endnote>
+  <w:endnote w:type="continuationSeparator" w:id="1">
+    <w:p>
+      <w:pPr>
+        <w:spacing w:line="240" w:lineRule="auto"/>
+      </w:pPr>
+      <w:r>
+        <w:continuationSeparator/>
+      </w:r>
+    </w:p>
+  </w:endnote>
+</w:endnotes>
+</file>
+
+<file path=word/footnotes.xml><?xml version="1.0" encoding="utf-8"?>
+<w:footnotes xmlns:wpc="http://schemas.microsoft.com/office/word/2010/wordprocessingCanvas" xmlns:mc="http://schemas.openxmlformats.org/markup-compatibility/2006" xmlns:o="urn:schemas-microsoft-com:office:office" xmlns:r="http://schemas.openxmlformats.org/officeDocument/2006/relationships" xmlns:m="http://schemas.openxmlformats.org/officeDocument/2006/math" xmlns:v="urn:schemas-microsoft-com:vml" xmlns:wp14="http://schemas.microsoft.com/office/word/2010/wordprocessingDrawing" xmlns:wp="http://schemas.openxmlformats.org/drawingml/2006/wordprocessingDrawing" xmlns:w="http://schemas.openxmlformats.org/wordprocessingml/2006/main" xmlns:w14="http://schemas.microsoft.com/office/word/2010/wordml" xmlns:w15="http://schemas.microsoft.com/office/word/2012/wordml" xmlns:w10="urn:schemas-microsoft-com:office:word" xmlns:wpg="http://schemas.microsoft.com/office/word/2010/wordprocessingGroup" xmlns:wpi="http://schemas.microsoft.com/office/word/2010/wordprocessingInk" xmlns:wne="http://schemas.microsoft.com/office/word/2006/wordml" xmlns:wps="http://schemas.microsoft.com/office/word/2010/wordprocessingShape" xmlns:wpsCustomData="http://www.wps.cn/officeDocument/2013/wpsCustomData" mc:Ignorable="w14 w15 wp14">
+  <w:footnote w:type="separator" w:id="0">
+    <w:p>
+      <w:pPr>
+        <w:spacing w:before="0" w:after="0" w:line="240" w:lineRule="auto"/>
+      </w:pPr>
+      <w:r>
+        <w:separator/>
+      </w:r>
+    </w:p>
+  </w:footnote>
+  <w:footnote w:type="continuationSeparator" w:id="1">
+    <w:p>
+      <w:pPr>
+        <w:spacing w:before="0" w:after="0" w:line="240" w:lineRule="auto"/>
+      </w:pPr>
+      <w:r>
+        <w:continuationSeparator/>
+      </w:r>
+    </w:p>
+  </w:footnote>
+</w:footnotes>
+</file>
+
 <file path=word/styles.xml><?xml version="1.0" encoding="utf-8"?>
-<w:styles xmlns:r="http://schemas.openxmlformats.org/officeDocument/2006/relationships" xmlns:w="http://schemas.openxmlformats.org/wordprocessingml/2006/main">
+<w:styles xmlns:mc="http://schemas.openxmlformats.org/markup-compatibility/2006" xmlns:o="urn:schemas-microsoft-com:office:office" xmlns:r="http://schemas.openxmlformats.org/officeDocument/2006/relationships" xmlns:m="http://schemas.openxmlformats.org/officeDocument/2006/math" xmlns:v="urn:schemas-microsoft-com:vml" xmlns:w="http://schemas.openxmlformats.org/wordprocessingml/2006/main" xmlns:w14="http://schemas.microsoft.com/office/word/2010/wordml" xmlns:w10="urn:schemas-microsoft-com:office:word" xmlns:sl="http://schemas.openxmlformats.org/schemaLibrary/2006/main" xmlns:wpsCustomData="http://www.wps.cn/officeDocument/2013/wpsCustomData" mc:Ignorable="w14">
   <w:docDefaults>
     <w:rPrDefault>
       <w:rPr>
-        <w:rFonts w:cstheme="minorBidi" w:hAnsiTheme="minorHAnsi" w:eastAsiaTheme="minorHAnsi" w:asciiTheme="minorHAnsi"/>
-        <w:sz w:val="22"/>
-        <w:szCs w:val="22"/>
-        <w:lang w:val="en-US" w:bidi="ar-SA" w:eastAsia="en-US"/>
+        <w:rFonts w:ascii="Times New Roman" w:hAnsi="Times New Roman" w:eastAsia="SimSun" w:cs="Times New Roman"/>
       </w:rPr>
     </w:rPrDefault>
-    <w:pPrDefault>
-      <w:pPr>
-        <w:widowControl w:val="0"/>
-        <w:autoSpaceDE w:val="0"/>
-        <w:autoSpaceDN w:val="0"/>
-        <w:spacing w:lineRule="auto" w:line="240" w:before="0" w:after="0"/>
-        <w:ind w:left="0" w:right="0"/>
-        <w:jc w:val="left"/>
-      </w:pPr>
-    </w:pPrDefault>
+    <w:pPrDefault/>
   </w:docDefaults>
-  <w:style w:styleId="DefaultParagraphFont" w:default="1" w:type="character">
+  <w:latentStyles w:count="260" w:defQFormat="0" w:defUnhideWhenUsed="1" w:defSemiHidden="1" w:defUIPriority="99" w:defLockedState="0">
+    <w:lsdException w:qFormat="1" w:unhideWhenUsed="0" w:uiPriority="1" w:semiHidden="0" w:name="Normal"/>
+    <w:lsdException w:qFormat="1" w:unhideWhenUsed="0" w:uiPriority="0" w:semiHidden="0" w:name="heading 1"/>
+    <w:lsdException w:qFormat="1" w:uiPriority="0" w:name="heading 2"/>
+    <w:lsdException w:qFormat="1" w:uiPriority="0" w:name="heading 3"/>
+    <w:lsdException w:qFormat="1" w:uiPriority="0" w:name="heading 4"/>
+    <w:lsdException w:qFormat="1" w:uiPriority="0" w:name="heading 5"/>
+    <w:lsdException w:qFormat="1" w:uiPriority="0" w:name="heading 6"/>
+    <w:lsdException w:qFormat="1" w:uiPriority="0" w:name="heading 7"/>
+    <w:lsdException w:qFormat="1" w:uiPriority="0" w:name="heading 8"/>
+    <w:lsdException w:qFormat="1" w:uiPriority="0" w:name="heading 9"/>
+    <w:lsdException w:unhideWhenUsed="0" w:uiPriority="0" w:semiHidden="0" w:name="index 1"/>
+    <w:lsdException w:unhideWhenUsed="0" w:uiPriority="0" w:semiHidden="0" w:name="index 2"/>
+    <w:lsdException w:unhideWhenUsed="0" w:uiPriority="0" w:semiHidden="0" w:name="index 3"/>
+    <w:lsdException w:unhideWhenUsed="0" w:uiPriority="0" w:semiHidden="0" w:name="index 4"/>
+    <w:lsdException w:unhideWhenUsed="0" w:uiPriority="0" w:semiHidden="0" w:name="index 5"/>
+    <w:lsdException w:unhideWhenUsed="0" w:uiPriority="0" w:semiHidden="0" w:name="index 6"/>
+    <w:lsdException w:unhideWhenUsed="0" w:uiPriority="0" w:semiHidden="0" w:name="index 7"/>
+    <w:lsdException w:unhideWhenUsed="0" w:uiPriority="0" w:semiHidden="0" w:name="index 8"/>
+    <w:lsdException w:unhideWhenUsed="0" w:uiPriority="0" w:semiHidden="0" w:name="index 9"/>
+    <w:lsdException w:unhideWhenUsed="0" w:uiPriority="0" w:semiHidden="0" w:name="toc 1"/>
+    <w:lsdException w:unhideWhenUsed="0" w:uiPriority="0" w:semiHidden="0" w:name="toc 2"/>
+    <w:lsdException w:unhideWhenUsed="0" w:uiPriority="0" w:semiHidden="0" w:name="toc 3"/>
+    <w:lsdException w:unhideWhenUsed="0" w:uiPriority="0" w:semiHidden="0" w:name="toc 4"/>
+    <w:lsdException w:unhideWhenUsed="0" w:uiPriority="0" w:semiHidden="0" w:name="toc 5"/>
+    <w:lsdException w:unhideWhenUsed="0" w:uiPriority="0" w:semiHidden="0" w:name="toc 6"/>
+    <w:lsdException w:unhideWhenUsed="0" w:uiPriority="0" w:semiHidden="0" w:name="toc 7"/>
+    <w:lsdException w:unhideWhenUsed="0" w:uiPriority="0" w:semiHidden="0" w:name="toc 8"/>
+    <w:lsdException w:unhideWhenUsed="0" w:uiPriority="0" w:semiHidden="0" w:name="toc 9"/>
+    <w:lsdException w:unhideWhenUsed="0" w:uiPriority="0" w:semiHidden="0" w:name="Normal Indent"/>
+    <w:lsdException w:unhideWhenUsed="0" w:uiPriority="0" w:semiHidden="0" w:name="footnote text"/>
+    <w:lsdException w:unhideWhenUsed="0" w:uiPriority="0" w:semiHidden="0" w:name="annotation text"/>
+    <w:lsdException w:unhideWhenUsed="0" w:uiPriority="0" w:semiHidden="0" w:name="header"/>
+    <w:lsdException w:unhideWhenUsed="0" w:uiPriority="0" w:semiHidden="0" w:name="footer"/>
+    <w:lsdException w:unhideWhenUsed="0" w:uiPriority="0" w:semiHidden="0" w:name="index heading"/>
+    <w:lsdException w:qFormat="1" w:uiPriority="0" w:name="caption"/>
+    <w:lsdException w:unhideWhenUsed="0" w:uiPriority="0" w:semiHidden="0" w:name="table of figures"/>
+    <w:lsdException w:unhideWhenUsed="0" w:uiPriority="0" w:semiHidden="0" w:name="envelope address"/>
+    <w:lsdException w:unhideWhenUsed="0" w:uiPriority="0" w:semiHidden="0" w:name="envelope return"/>
+    <w:lsdException w:unhideWhenUsed="0" w:uiPriority="0" w:semiHidden="0" w:name="footnote reference"/>
+    <w:lsdException w:unhideWhenUsed="0" w:uiPriority="0" w:semiHidden="0" w:name="annotation reference"/>
+    <w:lsdException w:unhideWhenUsed="0" w:uiPriority="0" w:semiHidden="0" w:name="line number"/>
+    <w:lsdException w:unhideWhenUsed="0" w:uiPriority="0" w:semiHidden="0" w:name="page number"/>
+    <w:lsdException w:unhideWhenUsed="0" w:uiPriority="0" w:semiHidden="0" w:name="endnote reference"/>
+    <w:lsdException w:unhideWhenUsed="0" w:uiPriority="0" w:semiHidden="0" w:name="endnote text"/>
+    <w:lsdException w:unhideWhenUsed="0" w:uiPriority="0" w:semiHidden="0" w:name="table of authorities"/>
+    <w:lsdException w:unhideWhenUsed="0" w:uiPriority="0" w:semiHidden="0" w:name="macro"/>
+    <w:lsdException w:unhideWhenUsed="0" w:uiPriority="0" w:semiHidden="0" w:name="toa heading"/>
+    <w:lsdException w:unhideWhenUsed="0" w:uiPriority="0" w:semiHidden="0" w:name="List"/>
+    <w:lsdException w:unhideWhenUsed="0" w:uiPriority="0" w:semiHidden="0" w:name="List Bullet"/>
+    <w:lsdException w:unhideWhenUsed="0" w:uiPriority="0" w:semiHidden="0" w:name="List Number"/>
+    <w:lsdException w:unhideWhenUsed="0" w:uiPriority="0" w:semiHidden="0" w:name="List 2"/>
+    <w:lsdException w:unhideWhenUsed="0" w:uiPriority="0" w:semiHidden="0" w:name="List 3"/>
+    <w:lsdException w:unhideWhenUsed="0" w:uiPriority="0" w:semiHidden="0" w:name="List 4"/>
+    <w:lsdException w:unhideWhenUsed="0" w:uiPriority="0" w:semiHidden="0" w:name="List 5"/>
+    <w:lsdException w:unhideWhenUsed="0" w:uiPriority="0" w:semiHidden="0" w:name="List Bullet 2"/>
+    <w:lsdException w:unhideWhenUsed="0" w:uiPriority="0" w:semiHidden="0" w:name="List Bullet 3"/>
+    <w:lsdException w:unhideWhenUsed="0" w:uiPriority="0" w:semiHidden="0" w:name="List Bullet 4"/>
+    <w:lsdException w:unhideWhenUsed="0" w:uiPriority="0" w:semiHidden="0" w:name="List Bullet 5"/>
+    <w:lsdException w:unhideWhenUsed="0" w:uiPriority="0" w:semiHidden="0" w:name="List Number 2"/>
+    <w:lsdException w:unhideWhenUsed="0" w:uiPriority="0" w:semiHidden="0" w:name="List Number 3"/>
+    <w:lsdException w:unhideWhenUsed="0" w:uiPriority="0" w:semiHidden="0" w:name="List Number 4"/>
+    <w:lsdException w:unhideWhenUsed="0" w:uiPriority="0" w:semiHidden="0" w:name="List Number 5"/>
+    <w:lsdException w:qFormat="1" w:unhideWhenUsed="0" w:uiPriority="1" w:semiHidden="0" w:name="Title"/>
+    <w:lsdException w:unhideWhenUsed="0" w:uiPriority="0" w:semiHidden="0" w:name="Closing"/>
+    <w:lsdException w:unhideWhenUsed="0" w:uiPriority="0" w:semiHidden="0" w:name="Signature"/>
+    <w:lsdException w:qFormat="1" w:uiPriority="1" w:name="Default Paragraph Font"/>
+    <w:lsdException w:qFormat="1" w:unhideWhenUsed="0" w:uiPriority="1" w:semiHidden="0" w:name="Body Text"/>
+    <w:lsdException w:unhideWhenUsed="0" w:uiPriority="0" w:semiHidden="0" w:name="Body Text Indent"/>
+    <w:lsdException w:unhideWhenUsed="0" w:uiPriority="0" w:semiHidden="0" w:name="List Continue"/>
+    <w:lsdException w:unhideWhenUsed="0" w:uiPriority="0" w:semiHidden="0" w:name="List Continue 2"/>
+    <w:lsdException w:unhideWhenUsed="0" w:uiPriority="0" w:semiHidden="0" w:name="List Continue 3"/>
+    <w:lsdException w:unhideWhenUsed="0" w:uiPriority="0" w:semiHidden="0" w:name="List Continue 4"/>
+    <w:lsdException w:unhideWhenUsed="0" w:uiPriority="0" w:semiHidden="0" w:name="List Continue 5"/>
+    <w:lsdException w:unhideWhenUsed="0" w:uiPriority="0" w:semiHidden="0" w:name="Message Header"/>
+    <w:lsdException w:qFormat="1" w:unhideWhenUsed="0" w:uiPriority="0" w:semiHidden="0" w:name="Subtitle"/>
+    <w:lsdException w:unhideWhenUsed="0" w:uiPriority="0" w:semiHidden="0" w:name="Salutation"/>
+    <w:lsdException w:unhideWhenUsed="0" w:uiPriority="0" w:semiHidden="0" w:name="Date"/>
+    <w:lsdException w:unhideWhenUsed="0" w:uiPriority="0" w:semiHidden="0" w:name="Body Text First Indent"/>
+    <w:lsdException w:unhideWhenUsed="0" w:uiPriority="0" w:semiHidden="0" w:name="Body Text First Indent 2"/>
+    <w:lsdException w:unhideWhenUsed="0" w:uiPriority="0" w:semiHidden="0" w:name="Note Heading"/>
+    <w:lsdException w:unhideWhenUsed="0" w:uiPriority="0" w:semiHidden="0" w:name="Body Text 2"/>
+    <w:lsdException w:unhideWhenUsed="0" w:uiPriority="0" w:semiHidden="0" w:name="Body Text 3"/>
+    <w:lsdException w:unhideWhenUsed="0" w:uiPriority="0" w:semiHidden="0" w:name="Body Text Indent 2"/>
+    <w:lsdException w:unhideWhenUsed="0" w:uiPriority="0" w:semiHidden="0" w:name="Body Text Indent 3"/>
+    <w:lsdException w:unhideWhenUsed="0" w:uiPriority="0" w:semiHidden="0" w:name="Block Text"/>
+    <w:lsdException w:unhideWhenUsed="0" w:uiPriority="0" w:semiHidden="0" w:name="Hyperlink"/>
+    <w:lsdException w:unhideWhenUsed="0" w:uiPriority="0" w:semiHidden="0" w:name="FollowedHyperlink"/>
+    <w:lsdException w:qFormat="1" w:unhideWhenUsed="0" w:uiPriority="0" w:semiHidden="0" w:name="Strong"/>
+    <w:lsdException w:qFormat="1" w:unhideWhenUsed="0" w:uiPriority="0" w:semiHidden="0" w:name="Emphasis"/>
+    <w:lsdException w:unhideWhenUsed="0" w:uiPriority="0" w:semiHidden="0" w:name="Document Map"/>
+    <w:lsdException w:unhideWhenUsed="0" w:uiPriority="0" w:semiHidden="0" w:name="Plain Text"/>
+    <w:lsdException w:unhideWhenUsed="0" w:uiPriority="0" w:semiHidden="0" w:name="E-mail Signature"/>
+    <w:lsdException w:unhideWhenUsed="0" w:uiPriority="0" w:semiHidden="0" w:name="Normal (Web)"/>
+    <w:lsdException w:unhideWhenUsed="0" w:uiPriority="0" w:semiHidden="0" w:name="HTML Acronym"/>
+    <w:lsdException w:unhideWhenUsed="0" w:uiPriority="0" w:semiHidden="0" w:name="HTML Address"/>
+    <w:lsdException w:unhideWhenUsed="0" w:uiPriority="0" w:semiHidden="0" w:name="HTML Cite"/>
+    <w:lsdException w:unhideWhenUsed="0" w:uiPriority="0" w:semiHidden="0" w:name="HTML Code"/>
+    <w:lsdException w:unhideWhenUsed="0" w:uiPriority="0" w:semiHidden="0" w:name="HTML Definition"/>
+    <w:lsdException w:unhideWhenUsed="0" w:uiPriority="0" w:semiHidden="0" w:name="HTML Keyboard"/>
+    <w:lsdException w:unhideWhenUsed="0" w:uiPriority="0" w:semiHidden="0" w:name="HTML Preformatted"/>
+    <w:lsdException w:unhideWhenUsed="0" w:uiPriority="0" w:semiHidden="0" w:name="HTML Sample"/>
+    <w:lsdException w:unhideWhenUsed="0" w:uiPriority="0" w:semiHidden="0" w:name="HTML Typewriter"/>
+    <w:lsdException w:unhideWhenUsed="0" w:uiPriority="0" w:semiHidden="0" w:name="HTML Variable"/>
+    <w:lsdException w:qFormat="1" w:unhideWhenUsed="0" w:uiPriority="0" w:name="Normal Table"/>
+    <w:lsdException w:unhideWhenUsed="0" w:uiPriority="0" w:semiHidden="0" w:name="annotation subject"/>
+    <w:lsdException w:unhideWhenUsed="0" w:uiPriority="0" w:semiHidden="0" w:name="Table Simple 1"/>
+    <w:lsdException w:unhideWhenUsed="0" w:uiPriority="0" w:semiHidden="0" w:name="Table Simple 2"/>
+    <w:lsdException w:unhideWhenUsed="0" w:uiPriority="0" w:semiHidden="0" w:name="Table Simple 3"/>
+    <w:lsdException w:unhideWhenUsed="0" w:uiPriority="0" w:semiHidden="0" w:name="Table Classic 1"/>
+    <w:lsdException w:unhideWhenUsed="0" w:uiPriority="0" w:semiHidden="0" w:name="Table Classic 2"/>
+    <w:lsdException w:unhideWhenUsed="0" w:uiPriority="0" w:semiHidden="0" w:name="Table Classic 3"/>
+    <w:lsdException w:unhideWhenUsed="0" w:uiPriority="0" w:semiHidden="0" w:name="Table Classic 4"/>
+    <w:lsdException w:unhideWhenUsed="0" w:uiPriority="0" w:semiHidden="0" w:name="Table Colorful 1"/>
+    <w:lsdException w:unhideWhenUsed="0" w:uiPriority="0" w:semiHidden="0" w:name="Table Colorful 2"/>
+    <w:lsdException w:unhideWhenUsed="0" w:uiPriority="0" w:semiHidden="0" w:name="Table Colorful 3"/>
+    <w:lsdException w:unhideWhenUsed="0" w:uiPriority="0" w:semiHidden="0" w:name="Table Columns 1"/>
+    <w:lsdException w:unhideWhenUsed="0" w:uiPriority="0" w:semiHidden="0" w:name="Table Columns 2"/>
+    <w:lsdException w:unhideWhenUsed="0" w:uiPriority="0" w:semiHidden="0" w:name="Table Columns 3"/>
+    <w:lsdException w:unhideWhenUsed="0" w:uiPriority="0" w:semiHidden="0" w:name="Table Columns 4"/>
+    <w:lsdException w:unhideWhenUsed="0" w:uiPriority="0" w:semiHidden="0" w:name="Table Columns 5"/>
+    <w:lsdException w:unhideWhenUsed="0" w:uiPriority="0" w:semiHidden="0" w:name="Table Grid 1"/>
+    <w:lsdException w:unhideWhenUsed="0" w:uiPriority="0" w:semiHidden="0" w:name="Table Grid 2"/>
+    <w:lsdException w:unhideWhenUsed="0" w:uiPriority="0" w:semiHidden="0" w:name="Table Grid 3"/>
+    <w:lsdException w:unhideWhenUsed="0" w:uiPriority="0" w:semiHidden="0" w:name="Table Grid 4"/>
+    <w:lsdException w:unhideWhenUsed="0" w:uiPriority="0" w:semiHidden="0" w:name="Table Grid 5"/>
+    <w:lsdException w:unhideWhenUsed="0" w:uiPriority="0" w:semiHidden="0" w:name="Table Grid 6"/>
+    <w:lsdException w:unhideWhenUsed="0" w:uiPriority="0" w:semiHidden="0" w:name="Table Grid 7"/>
+    <w:lsdException w:unhideWhenUsed="0" w:uiPriority="0" w:semiHidden="0" w:name="Table Grid 8"/>
+    <w:lsdException w:unhideWhenUsed="0" w:uiPriority="0" w:semiHidden="0" w:name="Table List 1"/>
+    <w:lsdException w:unhideWhenUsed="0" w:uiPriority="0" w:semiHidden="0" w:name="Table List 2"/>
+    <w:lsdException w:unhideWhenUsed="0" w:uiPriority="0" w:semiHidden="0" w:name="Table List 3"/>
+    <w:lsdException w:unhideWhenUsed="0" w:uiPriority="0" w:semiHidden="0" w:name="Table List 4"/>
+    <w:lsdException w:unhideWhenUsed="0" w:uiPriority="0" w:semiHidden="0" w:name="Table List 5"/>
+    <w:lsdException w:unhideWhenUsed="0" w:uiPriority="0" w:semiHidden="0" w:name="Table List 6"/>
+    <w:lsdException w:unhideWhenUsed="0" w:uiPriority="0" w:semiHidden="0" w:name="Table List 7"/>
+    <w:lsdException w:unhideWhenUsed="0" w:uiPriority="0" w:semiHidden="0" w:name="Table List 8"/>
+    <w:lsdException w:unhideWhenUsed="0" w:uiPriority="0" w:semiHidden="0" w:name="Table 3D effects 1"/>
+    <w:lsdException w:unhideWhenUsed="0" w:uiPriority="0" w:semiHidden="0" w:name="Table 3D effects 2"/>
+    <w:lsdException w:unhideWhenUsed="0" w:uiPriority="0" w:semiHidden="0" w:name="Table 3D effects 3"/>
+    <w:lsdException w:unhideWhenUsed="0" w:uiPriority="0" w:semiHidden="0" w:name="Table Contemporary"/>
+    <w:lsdException w:unhideWhenUsed="0" w:uiPriority="0" w:semiHidden="0" w:name="Table Elegant"/>
+    <w:lsdException w:unhideWhenUsed="0" w:uiPriority="0" w:semiHidden="0" w:name="Table Professional"/>
+    <w:lsdException w:unhideWhenUsed="0" w:uiPriority="0" w:semiHidden="0" w:name="Table Subtle 1"/>
+    <w:lsdException w:unhideWhenUsed="0" w:uiPriority="0" w:semiHidden="0" w:name="Table Subtle 2"/>
+    <w:lsdException w:unhideWhenUsed="0" w:uiPriority="0" w:semiHidden="0" w:name="Table Web 1"/>
+    <w:lsdException w:unhideWhenUsed="0" w:uiPriority="0" w:semiHidden="0" w:name="Table Web 2"/>
+    <w:lsdException w:unhideWhenUsed="0" w:uiPriority="0" w:semiHidden="0" w:name="Table Web 3"/>
+    <w:lsdException w:unhideWhenUsed="0" w:uiPriority="0" w:semiHidden="0" w:name="Balloon Text"/>
+    <w:lsdException w:unhideWhenUsed="0" w:uiPriority="0" w:semiHidden="0" w:name="Table Grid"/>
+    <w:lsdException w:unhideWhenUsed="0" w:uiPriority="0" w:semiHidden="0" w:name="Table Theme"/>
+    <w:lsdException w:unhideWhenUsed="0" w:uiPriority="60" w:semiHidden="0" w:name="Light Shading"/>
+    <w:lsdException w:unhideWhenUsed="0" w:uiPriority="61" w:semiHidden="0" w:name="Light List"/>
+    <w:lsdException w:unhideWhenUsed="0" w:uiPriority="62" w:semiHidden="0" w:name="Light Grid"/>
+    <w:lsdException w:unhideWhenUsed="0" w:uiPriority="63" w:semiHidden="0" w:name="Medium Shading 1"/>
+    <w:lsdException w:unhideWhenUsed="0" w:uiPriority="64" w:semiHidden="0" w:name="Medium Shading 2"/>
+    <w:lsdException w:unhideWhenUsed="0" w:uiPriority="65" w:semiHidden="0" w:name="Medium List 1"/>
+    <w:lsdException w:unhideWhenUsed="0" w:uiPriority="66" w:semiHidden="0" w:name="Medium List 2"/>
+    <w:lsdException w:unhideWhenUsed="0" w:uiPriority="67" w:semiHidden="0" w:name="Medium Grid 1"/>
+    <w:lsdException w:unhideWhenUsed="0" w:uiPriority="68" w:semiHidden="0" w:name="Medium Grid 2"/>
+    <w:lsdException w:unhideWhenUsed="0" w:uiPriority="69" w:semiHidden="0" w:name="Medium Grid 3"/>
+    <w:lsdException w:unhideWhenUsed="0" w:uiPriority="70" w:semiHidden="0" w:name="Dark List"/>
+    <w:lsdException w:unhideWhenUsed="0" w:uiPriority="71" w:semiHidden="0" w:name="Colorful Shading"/>
+    <w:lsdException w:unhideWhenUsed="0" w:uiPriority="72" w:semiHidden="0" w:name="Colorful List"/>
+    <w:lsdException w:unhideWhenUsed="0" w:uiPriority="73" w:semiHidden="0" w:name="Colorful Grid"/>
+    <w:lsdException w:unhideWhenUsed="0" w:uiPriority="60" w:semiHidden="0" w:name="Light Shading Accent 1"/>
+    <w:lsdException w:unhideWhenUsed="0" w:uiPriority="61" w:semiHidden="0" w:name="Light List Accent 1"/>
+    <w:lsdException w:unhideWhenUsed="0" w:uiPriority="62" w:semiHidden="0" w:name="Light Grid Accent 1"/>
+    <w:lsdException w:unhideWhenUsed="0" w:uiPriority="63" w:semiHidden="0" w:name="Medium Shading 1 Accent 1"/>
+    <w:lsdException w:unhideWhenUsed="0" w:uiPriority="64" w:semiHidden="0" w:name="Medium Shading 2 Accent 1"/>
+    <w:lsdException w:unhideWhenUsed="0" w:uiPriority="65" w:semiHidden="0" w:name="Medium List 1 Accent 1"/>
+    <w:lsdException w:qFormat="1" w:unhideWhenUsed="0" w:uiPriority="1" w:semiHidden="0" w:name="List Paragraph"/>
+    <w:lsdException w:unhideWhenUsed="0" w:uiPriority="66" w:semiHidden="0" w:name="Medium List 2 Accent 1"/>
+    <w:lsdException w:unhideWhenUsed="0" w:uiPriority="67" w:semiHidden="0" w:name="Medium Grid 1 Accent 1"/>
+    <w:lsdException w:unhideWhenUsed="0" w:uiPriority="68" w:semiHidden="0" w:name="Medium Grid 2 Accent 1"/>
+    <w:lsdException w:unhideWhenUsed="0" w:uiPriority="69" w:semiHidden="0" w:name="Medium Grid 3 Accent 1"/>
+    <w:lsdException w:unhideWhenUsed="0" w:uiPriority="70" w:semiHidden="0" w:name="Dark List Accent 1"/>
+    <w:lsdException w:unhideWhenUsed="0" w:uiPriority="71" w:semiHidden="0" w:name="Colorful Shading Accent 1"/>
+    <w:lsdException w:unhideWhenUsed="0" w:uiPriority="72" w:semiHidden="0" w:name="Colorful List Accent 1"/>
+    <w:lsdException w:unhideWhenUsed="0" w:uiPriority="73" w:semiHidden="0" w:name="Colorful Grid Accent 1"/>
+    <w:lsdException w:unhideWhenUsed="0" w:uiPriority="60" w:semiHidden="0" w:name="Light Shading Accent 2"/>
+    <w:lsdException w:unhideWhenUsed="0" w:uiPriority="61" w:semiHidden="0" w:name="Light List Accent 2"/>
+    <w:lsdException w:unhideWhenUsed="0" w:uiPriority="62" w:semiHidden="0" w:name="Light Grid Accent 2"/>
+    <w:lsdException w:unhideWhenUsed="0" w:uiPriority="63" w:semiHidden="0" w:name="Medium Shading 1 Accent 2"/>
+    <w:lsdException w:unhideWhenUsed="0" w:uiPriority="64" w:semiHidden="0" w:name="Medium Shading 2 Accent 2"/>
+    <w:lsdException w:unhideWhenUsed="0" w:uiPriority="65" w:semiHidden="0" w:name="Medium List 1 Accent 2"/>
+    <w:lsdException w:unhideWhenUsed="0" w:uiPriority="66" w:semiHidden="0" w:name="Medium List 2 Accent 2"/>
+    <w:lsdException w:unhideWhenUsed="0" w:uiPriority="67" w:semiHidden="0" w:name="Medium Grid 1 Accent 2"/>
+    <w:lsdException w:unhideWhenUsed="0" w:uiPriority="68" w:semiHidden="0" w:name="Medium Grid 2 Accent 2"/>
+    <w:lsdException w:unhideWhenUsed="0" w:uiPriority="69" w:semiHidden="0" w:name="Medium Grid 3 Accent 2"/>
+    <w:lsdException w:unhideWhenUsed="0" w:uiPriority="70" w:semiHidden="0" w:name="Dark List Accent 2"/>
+    <w:lsdException w:unhideWhenUsed="0" w:uiPriority="71" w:semiHidden="0" w:name="Colorful Shading Accent 2"/>
+    <w:lsdException w:unhideWhenUsed="0" w:uiPriority="72" w:semiHidden="0" w:name="Colorful List Accent 2"/>
+    <w:lsdException w:unhideWhenUsed="0" w:uiPriority="73" w:semiHidden="0" w:name="Colorful Grid Accent 2"/>
+    <w:lsdException w:unhideWhenUsed="0" w:uiPriority="60" w:semiHidden="0" w:name="Light Shading Accent 3"/>
+    <w:lsdException w:unhideWhenUsed="0" w:uiPriority="61" w:semiHidden="0" w:name="Light List Accent 3"/>
+    <w:lsdException w:unhideWhenUsed="0" w:uiPriority="62" w:semiHidden="0" w:name="Light Grid Accent 3"/>
+    <w:lsdException w:unhideWhenUsed="0" w:uiPriority="63" w:semiHidden="0" w:name="Medium Shading 1 Accent 3"/>
+    <w:lsdException w:unhideWhenUsed="0" w:uiPriority="64" w:semiHidden="0" w:name="Medium Shading 2 Accent 3"/>
+    <w:lsdException w:unhideWhenUsed="0" w:uiPriority="65" w:semiHidden="0" w:name="Medium List 1 Accent 3"/>
+    <w:lsdException w:unhideWhenUsed="0" w:uiPriority="66" w:semiHidden="0" w:name="Medium List 2 Accent 3"/>
+    <w:lsdException w:unhideWhenUsed="0" w:uiPriority="67" w:semiHidden="0" w:name="Medium Grid 1 Accent 3"/>
+    <w:lsdException w:unhideWhenUsed="0" w:uiPriority="68" w:semiHidden="0" w:name="Medium Grid 2 Accent 3"/>
+    <w:lsdException w:unhideWhenUsed="0" w:uiPriority="69" w:semiHidden="0" w:name="Medium Grid 3 Accent 3"/>
+    <w:lsdException w:unhideWhenUsed="0" w:uiPriority="70" w:semiHidden="0" w:name="Dark List Accent 3"/>
+    <w:lsdException w:unhideWhenUsed="0" w:uiPriority="71" w:semiHidden="0" w:name="Colorful Shading Accent 3"/>
+    <w:lsdException w:unhideWhenUsed="0" w:uiPriority="72" w:semiHidden="0" w:name="Colorful List Accent 3"/>
+    <w:lsdException w:unhideWhenUsed="0" w:uiPriority="73" w:semiHidden="0" w:name="Colorful Grid Accent 3"/>
+    <w:lsdException w:unhideWhenUsed="0" w:uiPriority="60" w:semiHidden="0" w:name="Light Shading Accent 4"/>
+    <w:lsdException w:unhideWhenUsed="0" w:uiPriority="61" w:semiHidden="0" w:name="Light List Accent 4"/>
+    <w:lsdException w:unhideWhenUsed="0" w:uiPriority="62" w:semiHidden="0" w:name="Light Grid Accent 4"/>
+    <w:lsdException w:unhideWhenUsed="0" w:uiPriority="63" w:semiHidden="0" w:name="Medium Shading 1 Accent 4"/>
+    <w:lsdException w:unhideWhenUsed="0" w:uiPriority="64" w:semiHidden="0" w:name="Medium Shading 2 Accent 4"/>
+    <w:lsdException w:unhideWhenUsed="0" w:uiPriority="65" w:semiHidden="0" w:name="Medium List 1 Accent 4"/>
+    <w:lsdException w:unhideWhenUsed="0" w:uiPriority="66" w:semiHidden="0" w:name="Medium List 2 Accent 4"/>
+    <w:lsdException w:unhideWhenUsed="0" w:uiPriority="67" w:semiHidden="0" w:name="Medium Grid 1 Accent 4"/>
+    <w:lsdException w:unhideWhenUsed="0" w:uiPriority="68" w:semiHidden="0" w:name="Medium Grid 2 Accent 4"/>
+    <w:lsdException w:unhideWhenUsed="0" w:uiPriority="69" w:semiHidden="0" w:name="Medium Grid 3 Accent 4"/>
+    <w:lsdException w:unhideWhenUsed="0" w:uiPriority="70" w:semiHidden="0" w:name="Dark List Accent 4"/>
+    <w:lsdException w:unhideWhenUsed="0" w:uiPriority="71" w:semiHidden="0" w:name="Colorful Shading Accent 4"/>
+    <w:lsdException w:unhideWhenUsed="0" w:uiPriority="72" w:semiHidden="0" w:name="Colorful List Accent 4"/>
+    <w:lsdException w:unhideWhenUsed="0" w:uiPriority="73" w:semiHidden="0" w:name="Colorful Grid Accent 4"/>
+    <w:lsdException w:unhideWhenUsed="0" w:uiPriority="60" w:semiHidden="0" w:name="Light Shading Accent 5"/>
+    <w:lsdException w:unhideWhenUsed="0" w:uiPriority="61" w:semiHidden="0" w:name="Light List Accent 5"/>
+    <w:lsdException w:unhideWhenUsed="0" w:uiPriority="62" w:semiHidden="0" w:name="Light Grid Accent 5"/>
+    <w:lsdException w:unhideWhenUsed="0" w:uiPriority="63" w:semiHidden="0" w:name="Medium Shading 1 Accent 5"/>
+    <w:lsdException w:unhideWhenUsed="0" w:uiPriority="64" w:semiHidden="0" w:name="Medium Shading 2 Accent 5"/>
+    <w:lsdException w:unhideWhenUsed="0" w:uiPriority="65" w:semiHidden="0" w:name="Medium List 1 Accent 5"/>
+    <w:lsdException w:unhideWhenUsed="0" w:uiPriority="66" w:semiHidden="0" w:name="Medium List 2 Accent 5"/>
+    <w:lsdException w:unhideWhenUsed="0" w:uiPriority="67" w:semiHidden="0" w:name="Medium Grid 1 Accent 5"/>
+    <w:lsdException w:unhideWhenUsed="0" w:uiPriority="68" w:semiHidden="0" w:name="Medium Grid 2 Accent 5"/>
+    <w:lsdException w:unhideWhenUsed="0" w:uiPriority="69" w:semiHidden="0" w:name="Medium Grid 3 Accent 5"/>
+    <w:lsdException w:unhideWhenUsed="0" w:uiPriority="70" w:semiHidden="0" w:name="Dark List Accent 5"/>
+    <w:lsdException w:unhideWhenUsed="0" w:uiPriority="71" w:semiHidden="0" w:name="Colorful Shading Accent 5"/>
+    <w:lsdException w:unhideWhenUsed="0" w:uiPriority="72" w:semiHidden="0" w:name="Colorful List Accent 5"/>
+    <w:lsdException w:unhideWhenUsed="0" w:uiPriority="73" w:semiHidden="0" w:name="Colorful Grid Accent 5"/>
+    <w:lsdException w:unhideWhenUsed="0" w:uiPriority="60" w:semiHidden="0" w:name="Light Shading Accent 6"/>
+    <w:lsdException w:unhideWhenUsed="0" w:uiPriority="61" w:semiHidden="0" w:name="Light List Accent 6"/>
+    <w:lsdException w:unhideWhenUsed="0" w:uiPriority="62" w:semiHidden="0" w:name="Light Grid Accent 6"/>
+    <w:lsdException w:unhideWhenUsed="0" w:uiPriority="63" w:semiHidden="0" w:name="Medium Shading 1 Accent 6"/>
+    <w:lsdException w:unhideWhenUsed="0" w:uiPriority="64" w:semiHidden="0" w:name="Medium Shading 2 Accent 6"/>
+    <w:lsdException w:unhideWhenUsed="0" w:uiPriority="65" w:semiHidden="0" w:name="Medium List 1 Accent 6"/>
+    <w:lsdException w:unhideWhenUsed="0" w:uiPriority="66" w:semiHidden="0" w:name="Medium List 2 Accent 6"/>
+    <w:lsdException w:unhideWhenUsed="0" w:uiPriority="67" w:semiHidden="0" w:name="Medium Grid 1 Accent 6"/>
+    <w:lsdException w:unhideWhenUsed="0" w:uiPriority="68" w:semiHidden="0" w:name="Medium Grid 2 Accent 6"/>
+    <w:lsdException w:unhideWhenUsed="0" w:uiPriority="69" w:semiHidden="0" w:name="Medium Grid 3 Accent 6"/>
+    <w:lsdException w:unhideWhenUsed="0" w:uiPriority="70" w:semiHidden="0" w:name="Dark List Accent 6"/>
+    <w:lsdException w:unhideWhenUsed="0" w:uiPriority="71" w:semiHidden="0" w:name="Colorful Shading Accent 6"/>
+    <w:lsdException w:unhideWhenUsed="0" w:uiPriority="72" w:semiHidden="0" w:name="Colorful List Accent 6"/>
+    <w:lsdException w:unhideWhenUsed="0" w:uiPriority="73" w:semiHidden="0" w:name="Colorful Grid Accent 6"/>
+  </w:latentStyles>
+  <w:style w:type="paragraph" w:default="1" w:styleId="1">
+    <w:name w:val="Normal"/>
+    <w:qFormat/>
+    <w:uiPriority w:val="1"/>
+    <w:pPr>
+      <w:widowControl w:val="0"/>
+      <w:autoSpaceDE w:val="0"/>
+      <w:autoSpaceDN w:val="0"/>
+      <w:spacing w:before="0" w:after="0" w:line="240" w:lineRule="auto"/>
+      <w:ind w:left="0" w:right="0"/>
+      <w:jc w:val="left"/>
+    </w:pPr>
+    <w:rPr>
+      <w:rFonts w:ascii="Times New Roman" w:hAnsi="Times New Roman" w:eastAsia="Times New Roman" w:cs="Times New Roman"/>
+      <w:sz w:val="22"/>
+      <w:szCs w:val="22"/>
+      <w:lang w:val="en-US" w:eastAsia="en-US" w:bidi="ar-SA"/>
+    </w:rPr>
+  </w:style>
+  <w:style w:type="character" w:default="1" w:styleId="2">
     <w:name w:val="Default Paragraph Font"/>
-    <w:uiPriority w:val="1"/>
-    <w:semiHidden/>
-    <w:unhideWhenUsed/>
-  </w:style>
-  <w:style w:styleId="TableNormal" w:default="1" w:type="table">
-    <w:name w:val="Table Normal"/>
-    <w:uiPriority w:val="2"/>
     <w:semiHidden/>
     <w:unhideWhenUsed/>
     <w:qFormat/>
+    <w:uiPriority w:val="1"/>
+  </w:style>
+  <w:style w:type="table" w:default="1" w:styleId="3">
+    <w:name w:val="Normal Table"/>
+    <w:semiHidden/>
+    <w:qFormat/>
+    <w:uiPriority w:val="0"/>
     <w:tblPr>
-      <w:tblInd w:w="0" w:type="dxa"/>
       <w:tblCellMar>
         <w:top w:w="0" w:type="dxa"/>
-        <w:left w:w="0" w:type="dxa"/>
+        <w:left w:w="108" w:type="dxa"/>
         <w:bottom w:w="0" w:type="dxa"/>
-        <w:right w:w="0" w:type="dxa"/>
+        <w:right w:w="108" w:type="dxa"/>
       </w:tblCellMar>
     </w:tblPr>
   </w:style>
-  <w:style w:styleId="NoList" w:default="1" w:type="numbering">
-    <w:name w:val="No List"/>
-    <w:uiPriority w:val="99"/>
-    <w:semiHidden/>
-    <w:unhideWhenUsed/>
-  </w:style>
-  <w:style w:default="1" w:styleId="Normal" w:type="paragraph">
-    <w:name w:val="Normal"/>
+  <w:style w:type="paragraph" w:styleId="4">
+    <w:name w:val="Body Text"/>
+    <w:basedOn w:val="1"/>
+    <w:qFormat/>
     <w:uiPriority w:val="1"/>
-    <w:qFormat/>
-    <w:pPr/>
-    <w:rPr>
-      <w:rFonts w:ascii="Times New Roman" w:hAnsi="Times New Roman" w:eastAsia="Times New Roman" w:cs="Times New Roman"/>
-      <w:lang w:val="en-US" w:eastAsia="en-US" w:bidi="ar-SA"/>
-    </w:rPr>
-  </w:style>
-  <w:style w:styleId="BodyText" w:type="paragraph">
-    <w:name w:val="Body Text"/>
-    <w:basedOn w:val="Normal"/>
-    <w:uiPriority w:val="1"/>
-    <w:qFormat/>
-    <w:pPr/>
     <w:rPr>
       <w:rFonts w:ascii="Times New Roman" w:hAnsi="Times New Roman" w:eastAsia="Times New Roman" w:cs="Times New Roman"/>
       <w:sz w:val="24"/>
@@ -567,11 +905,11 @@
       <w:lang w:val="en-US" w:eastAsia="en-US" w:bidi="ar-SA"/>
     </w:rPr>
   </w:style>
-  <w:style w:styleId="Title" w:type="paragraph">
+  <w:style w:type="paragraph" w:styleId="5">
     <w:name w:val="Title"/>
-    <w:basedOn w:val="Normal"/>
+    <w:basedOn w:val="1"/>
+    <w:qFormat/>
     <w:uiPriority w:val="1"/>
-    <w:qFormat/>
     <w:pPr>
       <w:ind w:left="4044"/>
     </w:pPr>
@@ -584,22 +922,35 @@
       <w:lang w:val="en-US" w:eastAsia="en-US" w:bidi="ar-SA"/>
     </w:rPr>
   </w:style>
-  <w:style w:styleId="ListParagraph" w:type="paragraph">
+  <w:style w:type="table" w:customStyle="1" w:styleId="6">
+    <w:name w:val="Table Normal1"/>
+    <w:semiHidden/>
+    <w:unhideWhenUsed/>
+    <w:qFormat/>
+    <w:uiPriority w:val="2"/>
+    <w:tblPr>
+      <w:tblCellMar>
+        <w:top w:w="0" w:type="dxa"/>
+        <w:left w:w="0" w:type="dxa"/>
+        <w:bottom w:w="0" w:type="dxa"/>
+        <w:right w:w="0" w:type="dxa"/>
+      </w:tblCellMar>
+    </w:tblPr>
+  </w:style>
+  <w:style w:type="paragraph" w:styleId="7">
     <w:name w:val="List Paragraph"/>
-    <w:basedOn w:val="Normal"/>
+    <w:basedOn w:val="1"/>
+    <w:qFormat/>
     <w:uiPriority w:val="1"/>
-    <w:qFormat/>
-    <w:pPr/>
     <w:rPr>
       <w:lang w:val="en-US" w:eastAsia="en-US" w:bidi="ar-SA"/>
     </w:rPr>
   </w:style>
-  <w:style w:styleId="TableParagraph" w:type="paragraph">
+  <w:style w:type="paragraph" w:customStyle="1" w:styleId="8">
     <w:name w:val="Table Paragraph"/>
-    <w:basedOn w:val="Normal"/>
+    <w:basedOn w:val="1"/>
+    <w:qFormat/>
     <w:uiPriority w:val="1"/>
-    <w:qFormat/>
-    <w:pPr/>
     <w:rPr>
       <w:lang w:val="en-US" w:eastAsia="en-US" w:bidi="ar-SA"/>
     </w:rPr>
@@ -886,6 +1237,5 @@
     </a:fmtScheme>
   </a:themeElements>
   <a:objectDefaults/>
-  <a:extraClrSchemeLst/>
 </a:theme>
 </file>
</xml_diff>